<commit_message>
Email address updated and achievements tab added.
</commit_message>
<xml_diff>
--- a/Mayank_Resume.docx
+++ b/Mayank_Resume.docx
@@ -118,13 +118,14 @@
         </w:rPr>
         <w:t xml:space="preserve"> </w:t>
       </w:r>
-      <w:r>
-        <w:rPr>
-          <w:rFonts w:ascii="Tahoma" w:hAnsi="Tahoma" w:cs="Tahoma"/>
-          <w:sz w:val="20"/>
-          <w:szCs w:val="20"/>
-        </w:rPr>
-        <w:t>mayank.k.j</w:t>
+      <w:bookmarkStart w:id="0" w:name="_GoBack"/>
+      <w:r>
+        <w:rPr>
+          <w:rFonts w:ascii="Tahoma" w:hAnsi="Tahoma" w:cs="Tahoma"/>
+          <w:sz w:val="20"/>
+          <w:szCs w:val="20"/>
+        </w:rPr>
+        <w:t>jangra.mayank01</w:t>
       </w:r>
       <w:r>
         <w:rPr>
@@ -142,6 +143,7 @@
         </w:rPr>
         <w:t>gmail.com</w:t>
       </w:r>
+      <w:bookmarkEnd w:id="0"/>
     </w:p>
     <w:p>
       <w:pPr>
@@ -902,7 +904,7 @@
           <w:szCs w:val="20"/>
           <w:lang w:val="en-US" w:eastAsia="en-US"/>
         </w:rPr>
-        <w:t>Developing the Code and the JSP pages as per the requirements.</w:t>
+        <w:t>Automated task for support team.</w:t>
       </w:r>
     </w:p>
     <w:p>
@@ -926,6 +928,30 @@
           <w:szCs w:val="20"/>
           <w:lang w:val="en-US" w:eastAsia="en-US"/>
         </w:rPr>
+        <w:t>Developing the Code and the JSP pages as per the requirements.</w:t>
+      </w:r>
+    </w:p>
+    <w:p>
+      <w:pPr>
+        <w:pStyle w:val="NoSpacing"/>
+        <w:numPr>
+          <w:ilvl w:val="0"/>
+          <w:numId w:val="21"/>
+        </w:numPr>
+        <w:rPr>
+          <w:rFonts w:ascii="Tahoma" w:eastAsiaTheme="minorHAnsi" w:hAnsi="Tahoma" w:cs="Tahoma"/>
+          <w:sz w:val="20"/>
+          <w:szCs w:val="20"/>
+          <w:lang w:val="en-US" w:eastAsia="en-US"/>
+        </w:rPr>
+      </w:pPr>
+      <w:r>
+        <w:rPr>
+          <w:rFonts w:ascii="Tahoma" w:eastAsiaTheme="minorHAnsi" w:hAnsi="Tahoma" w:cs="Tahoma"/>
+          <w:sz w:val="20"/>
+          <w:szCs w:val="20"/>
+          <w:lang w:val="en-US" w:eastAsia="en-US"/>
+        </w:rPr>
         <w:t>Writing UI / Business validations for the owned use cases.</w:t>
       </w:r>
     </w:p>
@@ -956,6 +982,103 @@
       <w:pPr>
         <w:rPr>
           <w:rFonts w:ascii="Times New Roman" w:eastAsia="Times New Roman" w:hAnsi="Times New Roman"/>
+        </w:rPr>
+      </w:pPr>
+    </w:p>
+    <w:p>
+      <w:pPr>
+        <w:rPr>
+          <w:rFonts w:ascii="Tahoma" w:hAnsi="Tahoma" w:cs="Tahoma"/>
+          <w:b/>
+          <w:sz w:val="20"/>
+          <w:szCs w:val="20"/>
+        </w:rPr>
+      </w:pPr>
+      <w:r>
+        <w:rPr>
+          <w:rFonts w:ascii="Tahoma" w:hAnsi="Tahoma" w:cs="Tahoma"/>
+          <w:b/>
+          <w:sz w:val="20"/>
+          <w:szCs w:val="20"/>
+        </w:rPr>
+        <w:t>Achievements:</w:t>
+      </w:r>
+    </w:p>
+    <w:p>
+      <w:pPr>
+        <w:pStyle w:val="ListParagraph"/>
+        <w:numPr>
+          <w:ilvl w:val="0"/>
+          <w:numId w:val="23"/>
+        </w:numPr>
+        <w:rPr>
+          <w:rFonts w:ascii="Tahoma" w:hAnsi="Tahoma" w:cs="Tahoma"/>
+          <w:sz w:val="20"/>
+          <w:szCs w:val="20"/>
+        </w:rPr>
+      </w:pPr>
+      <w:r>
+        <w:rPr>
+          <w:rFonts w:ascii="Tahoma" w:hAnsi="Tahoma" w:cs="Tahoma"/>
+          <w:sz w:val="20"/>
+          <w:szCs w:val="20"/>
+        </w:rPr>
+        <w:t xml:space="preserve">Rewarded with 20K by the </w:t>
+      </w:r>
+      <w:r>
+        <w:rPr>
+          <w:rFonts w:ascii="Tahoma" w:hAnsi="Tahoma" w:cs="Tahoma"/>
+          <w:sz w:val="20"/>
+          <w:szCs w:val="20"/>
+        </w:rPr>
+        <w:t>c</w:t>
+      </w:r>
+      <w:r>
+        <w:rPr>
+          <w:rFonts w:ascii="Tahoma" w:hAnsi="Tahoma" w:cs="Tahoma"/>
+          <w:sz w:val="20"/>
+          <w:szCs w:val="20"/>
+        </w:rPr>
+        <w:t>lient on Automation work.</w:t>
+      </w:r>
+    </w:p>
+    <w:p>
+      <w:pPr>
+        <w:pStyle w:val="ListParagraph"/>
+        <w:numPr>
+          <w:ilvl w:val="0"/>
+          <w:numId w:val="23"/>
+        </w:numPr>
+        <w:rPr>
+          <w:rFonts w:ascii="Tahoma" w:hAnsi="Tahoma" w:cs="Tahoma"/>
+          <w:sz w:val="20"/>
+          <w:szCs w:val="20"/>
+        </w:rPr>
+      </w:pPr>
+      <w:r>
+        <w:rPr>
+          <w:rFonts w:ascii="Tahoma" w:hAnsi="Tahoma" w:cs="Tahoma"/>
+          <w:sz w:val="20"/>
+          <w:szCs w:val="20"/>
+        </w:rPr>
+        <w:t>Individual projects</w:t>
+      </w:r>
+      <w:r>
+        <w:rPr>
+          <w:rFonts w:ascii="Tahoma" w:hAnsi="Tahoma" w:cs="Tahoma"/>
+          <w:sz w:val="20"/>
+          <w:szCs w:val="20"/>
+        </w:rPr>
+        <w:t xml:space="preserve"> on Automation like controlling the website.</w:t>
+      </w:r>
+    </w:p>
+    <w:p>
+      <w:pPr>
+        <w:rPr>
+          <w:rFonts w:ascii="Tahoma" w:hAnsi="Tahoma" w:cs="Tahoma"/>
+          <w:b/>
+          <w:sz w:val="20"/>
+          <w:szCs w:val="20"/>
         </w:rPr>
       </w:pPr>
     </w:p>
@@ -1580,8 +1703,6 @@
         </w:rPr>
         <w:t>s</w:t>
       </w:r>
-      <w:bookmarkStart w:id="0" w:name="_GoBack"/>
-      <w:bookmarkEnd w:id="0"/>
       <w:r>
         <w:rPr>
           <w:rFonts w:ascii="Tahoma" w:hAnsi="Tahoma" w:cs="Tahoma"/>
@@ -2128,6 +2249,7 @@
           <w:sz w:val="20"/>
           <w:szCs w:val="20"/>
         </w:rPr>
+        <w:lastRenderedPageBreak/>
         <w:t>Basic</w:t>
       </w:r>
       <w:r>
@@ -2275,7 +2397,6 @@
           <w:sz w:val="20"/>
           <w:szCs w:val="20"/>
         </w:rPr>
-        <w:lastRenderedPageBreak/>
         <w:t>TRAINING</w:t>
       </w:r>
     </w:p>
@@ -2867,6 +2988,119 @@
     </w:lvl>
   </w:abstractNum>
   <w:abstractNum w:abstractNumId="1" w15:restartNumberingAfterBreak="0">
+    <w:nsid w:val="08A007A8"/>
+    <w:multiLevelType w:val="hybridMultilevel"/>
+    <w:tmpl w:val="AFBE9C68"/>
+    <w:lvl w:ilvl="0" w:tplc="04090001">
+      <w:start w:val="1"/>
+      <w:numFmt w:val="bullet"/>
+      <w:lvlText w:val=""/>
+      <w:lvlJc w:val="left"/>
+      <w:pPr>
+        <w:ind w:left="360" w:hanging="360"/>
+      </w:pPr>
+      <w:rPr>
+        <w:rFonts w:ascii="Symbol" w:hAnsi="Symbol" w:hint="default"/>
+      </w:rPr>
+    </w:lvl>
+    <w:lvl w:ilvl="1" w:tplc="04090003" w:tentative="1">
+      <w:start w:val="1"/>
+      <w:numFmt w:val="bullet"/>
+      <w:lvlText w:val="o"/>
+      <w:lvlJc w:val="left"/>
+      <w:pPr>
+        <w:ind w:left="1080" w:hanging="360"/>
+      </w:pPr>
+      <w:rPr>
+        <w:rFonts w:ascii="Courier New" w:hAnsi="Courier New" w:cs="Courier New" w:hint="default"/>
+      </w:rPr>
+    </w:lvl>
+    <w:lvl w:ilvl="2" w:tplc="04090005" w:tentative="1">
+      <w:start w:val="1"/>
+      <w:numFmt w:val="bullet"/>
+      <w:lvlText w:val=""/>
+      <w:lvlJc w:val="left"/>
+      <w:pPr>
+        <w:ind w:left="1800" w:hanging="360"/>
+      </w:pPr>
+      <w:rPr>
+        <w:rFonts w:ascii="Wingdings" w:hAnsi="Wingdings" w:hint="default"/>
+      </w:rPr>
+    </w:lvl>
+    <w:lvl w:ilvl="3" w:tplc="04090001" w:tentative="1">
+      <w:start w:val="1"/>
+      <w:numFmt w:val="bullet"/>
+      <w:lvlText w:val=""/>
+      <w:lvlJc w:val="left"/>
+      <w:pPr>
+        <w:ind w:left="2520" w:hanging="360"/>
+      </w:pPr>
+      <w:rPr>
+        <w:rFonts w:ascii="Symbol" w:hAnsi="Symbol" w:hint="default"/>
+      </w:rPr>
+    </w:lvl>
+    <w:lvl w:ilvl="4" w:tplc="04090003" w:tentative="1">
+      <w:start w:val="1"/>
+      <w:numFmt w:val="bullet"/>
+      <w:lvlText w:val="o"/>
+      <w:lvlJc w:val="left"/>
+      <w:pPr>
+        <w:ind w:left="3240" w:hanging="360"/>
+      </w:pPr>
+      <w:rPr>
+        <w:rFonts w:ascii="Courier New" w:hAnsi="Courier New" w:cs="Courier New" w:hint="default"/>
+      </w:rPr>
+    </w:lvl>
+    <w:lvl w:ilvl="5" w:tplc="04090005" w:tentative="1">
+      <w:start w:val="1"/>
+      <w:numFmt w:val="bullet"/>
+      <w:lvlText w:val=""/>
+      <w:lvlJc w:val="left"/>
+      <w:pPr>
+        <w:ind w:left="3960" w:hanging="360"/>
+      </w:pPr>
+      <w:rPr>
+        <w:rFonts w:ascii="Wingdings" w:hAnsi="Wingdings" w:hint="default"/>
+      </w:rPr>
+    </w:lvl>
+    <w:lvl w:ilvl="6" w:tplc="04090001" w:tentative="1">
+      <w:start w:val="1"/>
+      <w:numFmt w:val="bullet"/>
+      <w:lvlText w:val=""/>
+      <w:lvlJc w:val="left"/>
+      <w:pPr>
+        <w:ind w:left="4680" w:hanging="360"/>
+      </w:pPr>
+      <w:rPr>
+        <w:rFonts w:ascii="Symbol" w:hAnsi="Symbol" w:hint="default"/>
+      </w:rPr>
+    </w:lvl>
+    <w:lvl w:ilvl="7" w:tplc="04090003" w:tentative="1">
+      <w:start w:val="1"/>
+      <w:numFmt w:val="bullet"/>
+      <w:lvlText w:val="o"/>
+      <w:lvlJc w:val="left"/>
+      <w:pPr>
+        <w:ind w:left="5400" w:hanging="360"/>
+      </w:pPr>
+      <w:rPr>
+        <w:rFonts w:ascii="Courier New" w:hAnsi="Courier New" w:cs="Courier New" w:hint="default"/>
+      </w:rPr>
+    </w:lvl>
+    <w:lvl w:ilvl="8" w:tplc="04090005" w:tentative="1">
+      <w:start w:val="1"/>
+      <w:numFmt w:val="bullet"/>
+      <w:lvlText w:val=""/>
+      <w:lvlJc w:val="left"/>
+      <w:pPr>
+        <w:ind w:left="6120" w:hanging="360"/>
+      </w:pPr>
+      <w:rPr>
+        <w:rFonts w:ascii="Wingdings" w:hAnsi="Wingdings" w:hint="default"/>
+      </w:rPr>
+    </w:lvl>
+  </w:abstractNum>
+  <w:abstractNum w:abstractNumId="2" w15:restartNumberingAfterBreak="0">
     <w:nsid w:val="09BB0A3F"/>
     <w:multiLevelType w:val="hybridMultilevel"/>
     <w:tmpl w:val="9BE2BA26"/>
@@ -2979,7 +3213,7 @@
       </w:rPr>
     </w:lvl>
   </w:abstractNum>
-  <w:abstractNum w:abstractNumId="2" w15:restartNumberingAfterBreak="0">
+  <w:abstractNum w:abstractNumId="3" w15:restartNumberingAfterBreak="0">
     <w:nsid w:val="13776D26"/>
     <w:multiLevelType w:val="hybridMultilevel"/>
     <w:tmpl w:val="3174B7E2"/>
@@ -3092,7 +3326,7 @@
       </w:rPr>
     </w:lvl>
   </w:abstractNum>
-  <w:abstractNum w:abstractNumId="3" w15:restartNumberingAfterBreak="0">
+  <w:abstractNum w:abstractNumId="4" w15:restartNumberingAfterBreak="0">
     <w:nsid w:val="1EE850CE"/>
     <w:multiLevelType w:val="hybridMultilevel"/>
     <w:tmpl w:val="12BC212E"/>
@@ -3205,7 +3439,7 @@
       </w:rPr>
     </w:lvl>
   </w:abstractNum>
-  <w:abstractNum w:abstractNumId="4" w15:restartNumberingAfterBreak="0">
+  <w:abstractNum w:abstractNumId="5" w15:restartNumberingAfterBreak="0">
     <w:nsid w:val="261958D8"/>
     <w:multiLevelType w:val="hybridMultilevel"/>
     <w:tmpl w:val="534E37B0"/>
@@ -3318,7 +3552,7 @@
       </w:rPr>
     </w:lvl>
   </w:abstractNum>
-  <w:abstractNum w:abstractNumId="5" w15:restartNumberingAfterBreak="0">
+  <w:abstractNum w:abstractNumId="6" w15:restartNumberingAfterBreak="0">
     <w:nsid w:val="267E6E04"/>
     <w:multiLevelType w:val="multilevel"/>
     <w:tmpl w:val="99060E90"/>
@@ -3467,7 +3701,7 @@
       </w:rPr>
     </w:lvl>
   </w:abstractNum>
-  <w:abstractNum w:abstractNumId="6" w15:restartNumberingAfterBreak="0">
+  <w:abstractNum w:abstractNumId="7" w15:restartNumberingAfterBreak="0">
     <w:nsid w:val="2A1F2B3A"/>
     <w:multiLevelType w:val="multilevel"/>
     <w:tmpl w:val="FFFFFFFF"/>
@@ -3616,7 +3850,7 @@
       </w:rPr>
     </w:lvl>
   </w:abstractNum>
-  <w:abstractNum w:abstractNumId="7" w15:restartNumberingAfterBreak="0">
+  <w:abstractNum w:abstractNumId="8" w15:restartNumberingAfterBreak="0">
     <w:nsid w:val="2FD4188B"/>
     <w:multiLevelType w:val="hybridMultilevel"/>
     <w:tmpl w:val="A5346346"/>
@@ -3729,7 +3963,7 @@
       </w:rPr>
     </w:lvl>
   </w:abstractNum>
-  <w:abstractNum w:abstractNumId="8" w15:restartNumberingAfterBreak="0">
+  <w:abstractNum w:abstractNumId="9" w15:restartNumberingAfterBreak="0">
     <w:nsid w:val="30D51DF9"/>
     <w:multiLevelType w:val="hybridMultilevel"/>
     <w:tmpl w:val="1CA664FC"/>
@@ -3842,7 +4076,7 @@
       </w:rPr>
     </w:lvl>
   </w:abstractNum>
-  <w:abstractNum w:abstractNumId="9" w15:restartNumberingAfterBreak="0">
+  <w:abstractNum w:abstractNumId="10" w15:restartNumberingAfterBreak="0">
     <w:nsid w:val="3AA45ABE"/>
     <w:multiLevelType w:val="hybridMultilevel"/>
     <w:tmpl w:val="35509D9E"/>
@@ -3955,7 +4189,7 @@
       </w:rPr>
     </w:lvl>
   </w:abstractNum>
-  <w:abstractNum w:abstractNumId="10" w15:restartNumberingAfterBreak="0">
+  <w:abstractNum w:abstractNumId="11" w15:restartNumberingAfterBreak="0">
     <w:nsid w:val="3C456DBF"/>
     <w:multiLevelType w:val="hybridMultilevel"/>
     <w:tmpl w:val="19DEA040"/>
@@ -4068,7 +4302,7 @@
       </w:rPr>
     </w:lvl>
   </w:abstractNum>
-  <w:abstractNum w:abstractNumId="11" w15:restartNumberingAfterBreak="0">
+  <w:abstractNum w:abstractNumId="12" w15:restartNumberingAfterBreak="0">
     <w:nsid w:val="409C5D5F"/>
     <w:multiLevelType w:val="hybridMultilevel"/>
     <w:tmpl w:val="B8227EA0"/>
@@ -4181,7 +4415,7 @@
       </w:rPr>
     </w:lvl>
   </w:abstractNum>
-  <w:abstractNum w:abstractNumId="12" w15:restartNumberingAfterBreak="0">
+  <w:abstractNum w:abstractNumId="13" w15:restartNumberingAfterBreak="0">
     <w:nsid w:val="48DD10E1"/>
     <w:multiLevelType w:val="hybridMultilevel"/>
     <w:tmpl w:val="6A20DFE8"/>
@@ -4294,7 +4528,7 @@
       </w:rPr>
     </w:lvl>
   </w:abstractNum>
-  <w:abstractNum w:abstractNumId="13" w15:restartNumberingAfterBreak="0">
+  <w:abstractNum w:abstractNumId="14" w15:restartNumberingAfterBreak="0">
     <w:nsid w:val="530F313D"/>
     <w:multiLevelType w:val="hybridMultilevel"/>
     <w:tmpl w:val="5276FF02"/>
@@ -4407,7 +4641,7 @@
       </w:rPr>
     </w:lvl>
   </w:abstractNum>
-  <w:abstractNum w:abstractNumId="14" w15:restartNumberingAfterBreak="0">
+  <w:abstractNum w:abstractNumId="15" w15:restartNumberingAfterBreak="0">
     <w:nsid w:val="56A66764"/>
     <w:multiLevelType w:val="hybridMultilevel"/>
     <w:tmpl w:val="B2F039C8"/>
@@ -4520,7 +4754,7 @@
       </w:rPr>
     </w:lvl>
   </w:abstractNum>
-  <w:abstractNum w:abstractNumId="15" w15:restartNumberingAfterBreak="0">
+  <w:abstractNum w:abstractNumId="16" w15:restartNumberingAfterBreak="0">
     <w:nsid w:val="5A216881"/>
     <w:multiLevelType w:val="hybridMultilevel"/>
     <w:tmpl w:val="B9D6DD52"/>
@@ -4633,7 +4867,7 @@
       </w:rPr>
     </w:lvl>
   </w:abstractNum>
-  <w:abstractNum w:abstractNumId="16" w15:restartNumberingAfterBreak="0">
+  <w:abstractNum w:abstractNumId="17" w15:restartNumberingAfterBreak="0">
     <w:nsid w:val="646A0240"/>
     <w:multiLevelType w:val="hybridMultilevel"/>
     <w:tmpl w:val="836C6E3A"/>
@@ -4746,7 +4980,7 @@
       </w:rPr>
     </w:lvl>
   </w:abstractNum>
-  <w:abstractNum w:abstractNumId="17" w15:restartNumberingAfterBreak="0">
+  <w:abstractNum w:abstractNumId="18" w15:restartNumberingAfterBreak="0">
     <w:nsid w:val="677E22CD"/>
     <w:multiLevelType w:val="hybridMultilevel"/>
     <w:tmpl w:val="8026D734"/>
@@ -4859,7 +5093,7 @@
       </w:rPr>
     </w:lvl>
   </w:abstractNum>
-  <w:abstractNum w:abstractNumId="18" w15:restartNumberingAfterBreak="0">
+  <w:abstractNum w:abstractNumId="19" w15:restartNumberingAfterBreak="0">
     <w:nsid w:val="70BA6912"/>
     <w:multiLevelType w:val="hybridMultilevel"/>
     <w:tmpl w:val="363E30E0"/>
@@ -4972,7 +5206,7 @@
       </w:rPr>
     </w:lvl>
   </w:abstractNum>
-  <w:abstractNum w:abstractNumId="19" w15:restartNumberingAfterBreak="0">
+  <w:abstractNum w:abstractNumId="20" w15:restartNumberingAfterBreak="0">
     <w:nsid w:val="7C2C006E"/>
     <w:multiLevelType w:val="hybridMultilevel"/>
     <w:tmpl w:val="49F4AE9C"/>
@@ -5085,7 +5319,7 @@
       </w:rPr>
     </w:lvl>
   </w:abstractNum>
-  <w:abstractNum w:abstractNumId="20" w15:restartNumberingAfterBreak="0">
+  <w:abstractNum w:abstractNumId="21" w15:restartNumberingAfterBreak="0">
     <w:nsid w:val="7D7532ED"/>
     <w:multiLevelType w:val="hybridMultilevel"/>
     <w:tmpl w:val="C232A7C0"/>
@@ -5199,70 +5433,70 @@
     </w:lvl>
   </w:abstractNum>
   <w:num w:numId="1">
+    <w:abstractNumId w:val="4"/>
+  </w:num>
+  <w:num w:numId="2">
+    <w:abstractNumId w:val="21"/>
+  </w:num>
+  <w:num w:numId="3">
+    <w:abstractNumId w:val="5"/>
+  </w:num>
+  <w:num w:numId="4">
+    <w:abstractNumId w:val="10"/>
+  </w:num>
+  <w:num w:numId="5">
+    <w:abstractNumId w:val="15"/>
+  </w:num>
+  <w:num w:numId="6">
     <w:abstractNumId w:val="3"/>
   </w:num>
-  <w:num w:numId="2">
+  <w:num w:numId="7">
+    <w:abstractNumId w:val="2"/>
+  </w:num>
+  <w:num w:numId="8">
+    <w:abstractNumId w:val="16"/>
+  </w:num>
+  <w:num w:numId="9">
+    <w:abstractNumId w:val="11"/>
+  </w:num>
+  <w:num w:numId="10">
+    <w:abstractNumId w:val="19"/>
+  </w:num>
+  <w:num w:numId="11">
+    <w:abstractNumId w:val="8"/>
+  </w:num>
+  <w:num w:numId="12">
+    <w:abstractNumId w:val="17"/>
+  </w:num>
+  <w:num w:numId="13">
     <w:abstractNumId w:val="20"/>
   </w:num>
-  <w:num w:numId="3">
-    <w:abstractNumId w:val="4"/>
-  </w:num>
-  <w:num w:numId="4">
-    <w:abstractNumId w:val="9"/>
-  </w:num>
-  <w:num w:numId="5">
-    <w:abstractNumId w:val="14"/>
-  </w:num>
-  <w:num w:numId="6">
-    <w:abstractNumId w:val="2"/>
-  </w:num>
-  <w:num w:numId="7">
-    <w:abstractNumId w:val="1"/>
-  </w:num>
-  <w:num w:numId="8">
-    <w:abstractNumId w:val="15"/>
-  </w:num>
-  <w:num w:numId="9">
-    <w:abstractNumId w:val="10"/>
-  </w:num>
-  <w:num w:numId="10">
-    <w:abstractNumId w:val="18"/>
-  </w:num>
-  <w:num w:numId="11">
-    <w:abstractNumId w:val="7"/>
-  </w:num>
-  <w:num w:numId="12">
-    <w:abstractNumId w:val="16"/>
-  </w:num>
-  <w:num w:numId="13">
-    <w:abstractNumId w:val="19"/>
-  </w:num>
   <w:num w:numId="14">
-    <w:abstractNumId w:val="11"/>
+    <w:abstractNumId w:val="12"/>
   </w:num>
   <w:num w:numId="15">
-    <w:abstractNumId w:val="12"/>
+    <w:abstractNumId w:val="13"/>
   </w:num>
   <w:num w:numId="16">
-    <w:abstractNumId w:val="5"/>
+    <w:abstractNumId w:val="6"/>
   </w:num>
   <w:num w:numId="17">
-    <w:abstractNumId w:val="8"/>
+    <w:abstractNumId w:val="9"/>
   </w:num>
   <w:num w:numId="18">
     <w:abstractNumId w:val="0"/>
   </w:num>
   <w:num w:numId="19">
-    <w:abstractNumId w:val="6"/>
+    <w:abstractNumId w:val="7"/>
   </w:num>
   <w:num w:numId="20">
-    <w:abstractNumId w:val="17"/>
+    <w:abstractNumId w:val="18"/>
   </w:num>
   <w:num w:numId="21">
-    <w:abstractNumId w:val="13"/>
+    <w:abstractNumId w:val="14"/>
   </w:num>
   <w:num w:numId="22">
-    <w:abstractNumId w:val="14"/>
+    <w:abstractNumId w:val="15"/>
     <w:lvlOverride w:ilvl="0"/>
     <w:lvlOverride w:ilvl="1"/>
     <w:lvlOverride w:ilvl="2"/>
@@ -5272,6 +5506,9 @@
     <w:lvlOverride w:ilvl="6"/>
     <w:lvlOverride w:ilvl="7"/>
     <w:lvlOverride w:ilvl="8"/>
+  </w:num>
+  <w:num w:numId="23">
+    <w:abstractNumId w:val="1"/>
   </w:num>
   <w:numIdMacAtCleanup w:val="6"/>
 </w:numbering>
@@ -6292,7 +6529,7 @@
 </file>
 
 <file path=customXml/itemProps1.xml><?xml version="1.0" encoding="utf-8"?>
-<ds:datastoreItem xmlns:ds="http://schemas.openxmlformats.org/officeDocument/2006/customXml" ds:itemID="{0C219ED8-9DA2-448E-9A26-97F766E92BAA}">
+<ds:datastoreItem xmlns:ds="http://schemas.openxmlformats.org/officeDocument/2006/customXml" ds:itemID="{538CCB02-68F4-4F32-81B3-3CC82819E2CD}">
   <ds:schemaRefs>
     <ds:schemaRef ds:uri="http://schemas.openxmlformats.org/officeDocument/2006/bibliography"/>
   </ds:schemaRefs>

</xml_diff>

<commit_message>
Format changes,New email added
</commit_message>
<xml_diff>
--- a/Mayank_Resume.docx
+++ b/Mayank_Resume.docx
@@ -141,6 +141,14 @@
           <w:szCs w:val="20"/>
         </w:rPr>
         <w:t>gmail.com</w:t>
+      </w:r>
+      <w:r>
+        <w:rPr>
+          <w:rFonts w:ascii="Tahoma" w:hAnsi="Tahoma" w:cs="Tahoma"/>
+          <w:sz w:val="20"/>
+          <w:szCs w:val="20"/>
+        </w:rPr>
+        <w:t>,mj112295@gmail.com</w:t>
       </w:r>
     </w:p>
     <w:p>
@@ -509,6 +517,8 @@
         </w:rPr>
         <w:t>2</w:t>
       </w:r>
+      <w:bookmarkStart w:id="0" w:name="_GoBack"/>
+      <w:bookmarkEnd w:id="0"/>
       <w:r>
         <w:rPr>
           <w:rFonts w:ascii="Tahoma" w:hAnsi="Tahoma" w:cs="Tahoma"/>
@@ -1646,17 +1656,7 @@
           <w:b/>
           <w:iCs/>
         </w:rPr>
-        <w:t>Guru Gobind</w:t>
-      </w:r>
-      <w:bookmarkStart w:id="0" w:name="_GoBack"/>
-      <w:bookmarkEnd w:id="0"/>
-      <w:r>
-        <w:rPr>
-          <w:rFonts w:ascii="Garamond" w:hAnsi="Garamond"/>
-          <w:b/>
-          <w:iCs/>
-        </w:rPr>
-        <w:t xml:space="preserve"> Singh Indraprastha University Delhi</w:t>
+        <w:t>Guru Gobind Singh Indraprastha University Delhi</w:t>
       </w:r>
       <w:r>
         <w:rPr>
@@ -1972,10 +1972,68 @@
       </w:r>
       <w:r>
         <w:rPr>
+          <w:rFonts w:ascii="Tahoma" w:hAnsi="Tahoma" w:cs="Tahoma"/>
+          <w:sz w:val="20"/>
+          <w:szCs w:val="20"/>
+        </w:rPr>
+        <w:t>JAVA 1.7, J2SE, J2EE</w:t>
+      </w:r>
+    </w:p>
+    <w:p>
+      <w:pPr>
+        <w:ind w:left="1440" w:hanging="1440"/>
+        <w:rPr>
           <w:rFonts w:ascii="Garamond" w:hAnsi="Garamond"/>
           <w:bCs/>
         </w:rPr>
-        <w:t>JAVA 1.7, J2SE, J2EE</w:t>
+      </w:pPr>
+      <w:r>
+        <w:rPr>
+          <w:rFonts w:ascii="Tahoma" w:hAnsi="Tahoma" w:cs="Tahoma"/>
+          <w:sz w:val="20"/>
+          <w:szCs w:val="20"/>
+        </w:rPr>
+        <w:t>Database</w:t>
+      </w:r>
+      <w:r>
+        <w:rPr>
+          <w:rFonts w:ascii="Tahoma" w:hAnsi="Tahoma" w:cs="Tahoma"/>
+          <w:sz w:val="20"/>
+          <w:szCs w:val="20"/>
+        </w:rPr>
+        <w:t>:</w:t>
+      </w:r>
+      <w:r>
+        <w:rPr>
+          <w:rFonts w:ascii="Tahoma" w:hAnsi="Tahoma" w:cs="Tahoma"/>
+          <w:sz w:val="20"/>
+          <w:szCs w:val="20"/>
+        </w:rPr>
+        <w:tab/>
+      </w:r>
+      <w:r>
+        <w:rPr>
+          <w:rFonts w:ascii="Tahoma" w:hAnsi="Tahoma" w:cs="Tahoma"/>
+          <w:sz w:val="20"/>
+          <w:szCs w:val="20"/>
+        </w:rPr>
+        <w:tab/>
+      </w:r>
+      <w:r>
+        <w:rPr>
+          <w:rFonts w:ascii="Tahoma" w:hAnsi="Tahoma" w:cs="Tahoma"/>
+          <w:sz w:val="20"/>
+          <w:szCs w:val="20"/>
+        </w:rPr>
+        <w:t>Oracle10</w:t>
+      </w:r>
+      <w:r>
+        <w:rPr>
+          <w:rFonts w:ascii="Tahoma" w:hAnsi="Tahoma" w:cs="Tahoma"/>
+          <w:sz w:val="20"/>
+          <w:szCs w:val="20"/>
+        </w:rPr>
+        <w:t>g</w:t>
       </w:r>
     </w:p>
     <w:p>
@@ -1992,7 +2050,15 @@
           <w:sz w:val="20"/>
           <w:szCs w:val="20"/>
         </w:rPr>
-        <w:t>Database</w:t>
+        <w:t>Web Technologies</w:t>
+      </w:r>
+      <w:r>
+        <w:rPr>
+          <w:rFonts w:ascii="Tahoma" w:hAnsi="Tahoma" w:cs="Tahoma"/>
+          <w:sz w:val="20"/>
+          <w:szCs w:val="20"/>
+        </w:rPr>
+        <w:t>:</w:t>
       </w:r>
       <w:r>
         <w:rPr>
@@ -2008,26 +2074,265 @@
           <w:sz w:val="20"/>
           <w:szCs w:val="20"/>
         </w:rPr>
+        <w:t>Servlets, JSP, HTML, XML</w:t>
+      </w:r>
+      <w:r>
+        <w:rPr>
+          <w:rFonts w:ascii="Tahoma" w:hAnsi="Tahoma" w:cs="Tahoma"/>
+          <w:sz w:val="20"/>
+          <w:szCs w:val="20"/>
+        </w:rPr>
+        <w:t>,</w:t>
+      </w:r>
+      <w:r>
+        <w:rPr>
+          <w:rFonts w:ascii="Tahoma" w:hAnsi="Tahoma" w:cs="Tahoma"/>
+          <w:sz w:val="20"/>
+          <w:szCs w:val="20"/>
+        </w:rPr>
+        <w:t xml:space="preserve"> </w:t>
+      </w:r>
+      <w:r>
+        <w:rPr>
+          <w:rFonts w:ascii="Tahoma" w:hAnsi="Tahoma" w:cs="Tahoma"/>
+          <w:sz w:val="20"/>
+          <w:szCs w:val="20"/>
+        </w:rPr>
+        <w:t>XSLT</w:t>
+      </w:r>
+      <w:r>
+        <w:rPr>
+          <w:rFonts w:ascii="Tahoma" w:hAnsi="Tahoma" w:cs="Tahoma"/>
+          <w:sz w:val="20"/>
+          <w:szCs w:val="20"/>
+        </w:rPr>
+        <w:t>.</w:t>
+      </w:r>
+    </w:p>
+    <w:p>
+      <w:pPr>
+        <w:ind w:left="1440" w:hanging="1440"/>
+        <w:rPr>
+          <w:sz w:val="28"/>
+          <w:szCs w:val="28"/>
+        </w:rPr>
+      </w:pPr>
+      <w:r>
+        <w:rPr>
+          <w:rFonts w:ascii="Tahoma" w:hAnsi="Tahoma" w:cs="Tahoma"/>
+          <w:sz w:val="20"/>
+          <w:szCs w:val="20"/>
+        </w:rPr>
+        <w:t>Client</w:t>
+      </w:r>
+      <w:r>
+        <w:rPr>
+          <w:rFonts w:ascii="Tahoma" w:hAnsi="Tahoma" w:cs="Tahoma"/>
+          <w:sz w:val="20"/>
+          <w:szCs w:val="20"/>
+        </w:rPr>
+        <w:t xml:space="preserve"> </w:t>
+      </w:r>
+      <w:r>
+        <w:rPr>
+          <w:rFonts w:ascii="Tahoma" w:hAnsi="Tahoma" w:cs="Tahoma"/>
+          <w:sz w:val="20"/>
+          <w:szCs w:val="20"/>
+        </w:rPr>
+        <w:t>Scripting</w:t>
+      </w:r>
+      <w:r>
+        <w:rPr>
+          <w:rFonts w:ascii="Tahoma" w:hAnsi="Tahoma" w:cs="Tahoma"/>
+          <w:sz w:val="20"/>
+          <w:szCs w:val="20"/>
+        </w:rPr>
+        <w:t>:</w:t>
+      </w:r>
+      <w:r>
+        <w:rPr>
+          <w:sz w:val="28"/>
+          <w:szCs w:val="28"/>
+        </w:rPr>
         <w:tab/>
       </w:r>
       <w:r>
+        <w:rPr>
+          <w:sz w:val="28"/>
+          <w:szCs w:val="28"/>
+        </w:rPr>
+        <w:tab/>
+      </w:r>
+      <w:r>
+        <w:rPr>
+          <w:rFonts w:ascii="Tahoma" w:hAnsi="Tahoma" w:cs="Tahoma"/>
+          <w:sz w:val="20"/>
+          <w:szCs w:val="20"/>
+        </w:rPr>
+        <w:t>JavaScript,</w:t>
+      </w:r>
+      <w:r>
+        <w:rPr>
+          <w:rFonts w:ascii="Tahoma" w:hAnsi="Tahoma" w:cs="Tahoma"/>
+          <w:sz w:val="20"/>
+          <w:szCs w:val="20"/>
+        </w:rPr>
+        <w:t xml:space="preserve"> </w:t>
+      </w:r>
+      <w:r>
+        <w:rPr>
+          <w:rFonts w:ascii="Tahoma" w:hAnsi="Tahoma" w:cs="Tahoma"/>
+          <w:sz w:val="20"/>
+          <w:szCs w:val="20"/>
+        </w:rPr>
+        <w:t>VBScript</w:t>
+      </w:r>
+    </w:p>
+    <w:p>
+      <w:pPr>
         <w:rPr>
           <w:rFonts w:ascii="Garamond" w:hAnsi="Garamond"/>
           <w:bCs/>
         </w:rPr>
-        <w:t>Oracle10</w:t>
+      </w:pPr>
+      <w:r>
+        <w:rPr>
+          <w:rFonts w:ascii="Tahoma" w:hAnsi="Tahoma" w:cs="Tahoma"/>
+          <w:sz w:val="20"/>
+          <w:szCs w:val="20"/>
+        </w:rPr>
+        <w:t>Design</w:t>
+      </w:r>
+      <w:r>
+        <w:rPr>
+          <w:rFonts w:ascii="Tahoma" w:hAnsi="Tahoma" w:cs="Tahoma"/>
+          <w:sz w:val="20"/>
+          <w:szCs w:val="20"/>
+        </w:rPr>
+        <w:t xml:space="preserve"> </w:t>
+      </w:r>
+      <w:r>
+        <w:rPr>
+          <w:rFonts w:ascii="Tahoma" w:hAnsi="Tahoma" w:cs="Tahoma"/>
+          <w:sz w:val="20"/>
+          <w:szCs w:val="20"/>
+        </w:rPr>
+        <w:t>Pattern</w:t>
+      </w:r>
+      <w:r>
+        <w:rPr>
+          <w:rFonts w:ascii="Tahoma" w:hAnsi="Tahoma" w:cs="Tahoma"/>
+          <w:sz w:val="20"/>
+          <w:szCs w:val="20"/>
+        </w:rPr>
+        <w:t>:</w:t>
+      </w:r>
+      <w:r>
+        <w:rPr>
+          <w:rFonts w:ascii="Tahoma" w:hAnsi="Tahoma" w:cs="Tahoma"/>
+          <w:sz w:val="20"/>
+          <w:szCs w:val="20"/>
+        </w:rPr>
+        <w:tab/>
+      </w:r>
+      <w:r>
+        <w:rPr>
+          <w:rFonts w:ascii="Tahoma" w:hAnsi="Tahoma" w:cs="Tahoma"/>
+          <w:sz w:val="20"/>
+          <w:szCs w:val="20"/>
+        </w:rPr>
+        <w:tab/>
+      </w:r>
+      <w:r>
+        <w:rPr>
+          <w:rFonts w:ascii="Tahoma" w:hAnsi="Tahoma" w:cs="Tahoma"/>
+          <w:sz w:val="20"/>
+          <w:szCs w:val="20"/>
+        </w:rPr>
+        <w:t>MVC Architecture.</w:t>
       </w:r>
       <w:r>
         <w:rPr>
           <w:rFonts w:ascii="Garamond" w:hAnsi="Garamond"/>
           <w:bCs/>
         </w:rPr>
-        <w:t>g</w:t>
-      </w:r>
-    </w:p>
-    <w:p>
-      <w:pPr>
-        <w:ind w:left="1440" w:hanging="1440"/>
+        <w:br/>
+      </w:r>
+      <w:r>
+        <w:rPr>
+          <w:rFonts w:ascii="Tahoma" w:hAnsi="Tahoma" w:cs="Tahoma"/>
+          <w:sz w:val="20"/>
+          <w:szCs w:val="20"/>
+        </w:rPr>
+        <w:t>IDEs</w:t>
+      </w:r>
+      <w:r>
+        <w:rPr>
+          <w:rFonts w:ascii="Tahoma" w:hAnsi="Tahoma" w:cs="Tahoma"/>
+          <w:sz w:val="20"/>
+          <w:szCs w:val="20"/>
+        </w:rPr>
+        <w:t>:</w:t>
+      </w:r>
+      <w:r>
+        <w:rPr>
+          <w:rFonts w:ascii="Tahoma" w:hAnsi="Tahoma" w:cs="Tahoma"/>
+          <w:sz w:val="20"/>
+          <w:szCs w:val="20"/>
+        </w:rPr>
+        <w:tab/>
+      </w:r>
+      <w:r>
+        <w:rPr>
+          <w:rFonts w:ascii="Tahoma" w:hAnsi="Tahoma" w:cs="Tahoma"/>
+          <w:sz w:val="20"/>
+          <w:szCs w:val="20"/>
+        </w:rPr>
+        <w:tab/>
+      </w:r>
+      <w:r>
+        <w:rPr>
+          <w:rFonts w:ascii="Tahoma" w:hAnsi="Tahoma" w:cs="Tahoma"/>
+          <w:sz w:val="20"/>
+          <w:szCs w:val="20"/>
+        </w:rPr>
+        <w:tab/>
+      </w:r>
+      <w:r>
+        <w:rPr>
+          <w:rFonts w:ascii="Tahoma" w:hAnsi="Tahoma" w:cs="Tahoma"/>
+          <w:sz w:val="20"/>
+          <w:szCs w:val="20"/>
+        </w:rPr>
+        <w:t xml:space="preserve">Eclipse </w:t>
+      </w:r>
+      <w:r>
+        <w:rPr>
+          <w:rFonts w:ascii="Tahoma" w:hAnsi="Tahoma" w:cs="Tahoma"/>
+          <w:sz w:val="20"/>
+          <w:szCs w:val="20"/>
+        </w:rPr>
+        <w:t>Photon</w:t>
+      </w:r>
+      <w:r>
+        <w:rPr>
+          <w:rFonts w:ascii="Tahoma" w:hAnsi="Tahoma" w:cs="Tahoma"/>
+          <w:sz w:val="20"/>
+          <w:szCs w:val="20"/>
+        </w:rPr>
+        <w:t>,</w:t>
+      </w:r>
+      <w:r>
+        <w:rPr>
+          <w:rFonts w:ascii="Tahoma" w:hAnsi="Tahoma" w:cs="Tahoma"/>
+          <w:sz w:val="20"/>
+          <w:szCs w:val="20"/>
+        </w:rPr>
+        <w:t xml:space="preserve"> VBA Editor</w:t>
+      </w:r>
+    </w:p>
+    <w:p>
+      <w:pPr>
         <w:rPr>
           <w:rFonts w:ascii="Garamond" w:hAnsi="Garamond"/>
           <w:bCs/>
@@ -2039,423 +2344,197 @@
           <w:sz w:val="20"/>
           <w:szCs w:val="20"/>
         </w:rPr>
-        <w:t>Web Technologies</w:t>
-      </w:r>
-      <w:r>
-        <w:rPr>
-          <w:rFonts w:ascii="Tahoma" w:hAnsi="Tahoma" w:cs="Tahoma"/>
-          <w:sz w:val="20"/>
-          <w:szCs w:val="20"/>
+        <w:t>Web Server</w:t>
+      </w:r>
+      <w:r>
+        <w:rPr>
+          <w:rFonts w:ascii="Tahoma" w:hAnsi="Tahoma" w:cs="Tahoma"/>
+          <w:sz w:val="20"/>
+          <w:szCs w:val="20"/>
+        </w:rPr>
+        <w:t>:</w:t>
+      </w:r>
+      <w:r>
+        <w:rPr>
+          <w:sz w:val="28"/>
+          <w:szCs w:val="28"/>
         </w:rPr>
         <w:tab/>
       </w:r>
       <w:r>
+        <w:rPr>
+          <w:sz w:val="28"/>
+          <w:szCs w:val="28"/>
+        </w:rPr>
+        <w:tab/>
+      </w:r>
+      <w:r>
+        <w:rPr>
+          <w:rFonts w:ascii="Tahoma" w:hAnsi="Tahoma" w:cs="Tahoma"/>
+          <w:sz w:val="20"/>
+          <w:szCs w:val="20"/>
+        </w:rPr>
+        <w:t>Apache Tomcat 8.5</w:t>
+      </w:r>
+    </w:p>
+    <w:p>
+      <w:pPr>
+        <w:rPr>
+          <w:rFonts w:ascii="Tahoma" w:hAnsi="Tahoma" w:cs="Tahoma"/>
+          <w:sz w:val="20"/>
+          <w:szCs w:val="20"/>
+        </w:rPr>
+      </w:pPr>
+      <w:r>
+        <w:rPr>
+          <w:rFonts w:ascii="Tahoma" w:hAnsi="Tahoma" w:cs="Tahoma"/>
+          <w:sz w:val="20"/>
+          <w:szCs w:val="20"/>
+        </w:rPr>
+        <w:t>Current Project</w:t>
+      </w:r>
+      <w:r>
+        <w:rPr>
+          <w:rFonts w:ascii="Tahoma" w:hAnsi="Tahoma" w:cs="Tahoma"/>
+          <w:sz w:val="20"/>
+          <w:szCs w:val="20"/>
+        </w:rPr>
+        <w:t>:</w:t>
+      </w:r>
+      <w:r>
+        <w:rPr>
+          <w:sz w:val="28"/>
+          <w:szCs w:val="28"/>
+        </w:rPr>
+        <w:tab/>
+      </w:r>
+      <w:r>
+        <w:rPr>
+          <w:sz w:val="28"/>
+          <w:szCs w:val="28"/>
+        </w:rPr>
+        <w:tab/>
+      </w:r>
+      <w:r>
+        <w:rPr>
+          <w:rFonts w:ascii="Tahoma" w:hAnsi="Tahoma" w:cs="Tahoma"/>
+          <w:sz w:val="20"/>
+          <w:szCs w:val="20"/>
+        </w:rPr>
+        <w:t>Spring, Restful web services,</w:t>
+      </w:r>
+      <w:r>
+        <w:rPr>
+          <w:rFonts w:ascii="Tahoma" w:hAnsi="Tahoma" w:cs="Tahoma"/>
+          <w:sz w:val="20"/>
+          <w:szCs w:val="20"/>
+        </w:rPr>
+        <w:t xml:space="preserve"> Visual Basics for Application</w:t>
+      </w:r>
+    </w:p>
+    <w:p>
+      <w:pPr>
         <w:rPr>
           <w:rFonts w:ascii="Garamond" w:hAnsi="Garamond"/>
           <w:bCs/>
         </w:rPr>
-        <w:t>Servlets, JSP, HTML, XML</w:t>
-      </w:r>
-      <w:r>
+      </w:pPr>
+      <w:r>
+        <w:rPr>
+          <w:rFonts w:ascii="Tahoma" w:hAnsi="Tahoma" w:cs="Tahoma"/>
+          <w:sz w:val="20"/>
+          <w:szCs w:val="20"/>
+        </w:rPr>
+        <w:lastRenderedPageBreak/>
+        <w:t>Basic</w:t>
+      </w:r>
+      <w:r>
+        <w:rPr>
+          <w:rFonts w:ascii="Tahoma" w:hAnsi="Tahoma" w:cs="Tahoma"/>
+          <w:sz w:val="20"/>
+          <w:szCs w:val="20"/>
+        </w:rPr>
+        <w:t>:</w:t>
+      </w:r>
+      <w:r>
+        <w:rPr>
+          <w:rFonts w:ascii="Tahoma" w:hAnsi="Tahoma" w:cs="Tahoma"/>
+          <w:sz w:val="20"/>
+          <w:szCs w:val="20"/>
+        </w:rPr>
+        <w:tab/>
+      </w:r>
+      <w:r>
+        <w:rPr>
+          <w:rFonts w:ascii="Tahoma" w:hAnsi="Tahoma" w:cs="Tahoma"/>
+          <w:sz w:val="20"/>
+          <w:szCs w:val="20"/>
+        </w:rPr>
+        <w:tab/>
+      </w:r>
+      <w:r>
+        <w:rPr>
+          <w:rFonts w:ascii="Tahoma" w:hAnsi="Tahoma" w:cs="Tahoma"/>
+          <w:sz w:val="20"/>
+          <w:szCs w:val="20"/>
+        </w:rPr>
+        <w:tab/>
+      </w:r>
+      <w:r>
+        <w:rPr>
+          <w:rFonts w:ascii="Tahoma" w:hAnsi="Tahoma" w:cs="Tahoma"/>
+          <w:sz w:val="20"/>
+          <w:szCs w:val="20"/>
+        </w:rPr>
+        <w:t>Multithreading</w:t>
+      </w:r>
+    </w:p>
+    <w:p>
+      <w:pPr>
         <w:rPr>
           <w:rFonts w:ascii="Garamond" w:hAnsi="Garamond"/>
           <w:bCs/>
         </w:rPr>
-        <w:t>,</w:t>
-      </w:r>
-      <w:r>
-        <w:rPr>
-          <w:rFonts w:ascii="Garamond" w:hAnsi="Garamond"/>
-          <w:bCs/>
-        </w:rPr>
-        <w:t xml:space="preserve"> </w:t>
-      </w:r>
-      <w:r>
-        <w:rPr>
-          <w:rFonts w:ascii="Garamond" w:hAnsi="Garamond"/>
-          <w:bCs/>
-        </w:rPr>
-        <w:t>XSLT</w:t>
-      </w:r>
-      <w:r>
-        <w:rPr>
-          <w:rFonts w:ascii="Garamond" w:hAnsi="Garamond"/>
-          <w:bCs/>
-        </w:rPr>
-        <w:t>.</w:t>
-      </w:r>
-    </w:p>
-    <w:p>
-      <w:pPr>
-        <w:ind w:left="1440" w:hanging="1440"/>
+      </w:pPr>
+      <w:r>
+        <w:rPr>
+          <w:rFonts w:ascii="Tahoma" w:hAnsi="Tahoma" w:cs="Tahoma"/>
+          <w:sz w:val="20"/>
+          <w:szCs w:val="20"/>
+        </w:rPr>
+        <w:t>Code Repositories</w:t>
+      </w:r>
+      <w:r>
+        <w:rPr>
+          <w:rFonts w:ascii="Tahoma" w:hAnsi="Tahoma" w:cs="Tahoma"/>
+          <w:sz w:val="20"/>
+          <w:szCs w:val="20"/>
+        </w:rPr>
+        <w:t>:</w:t>
+      </w:r>
+      <w:r>
         <w:rPr>
           <w:sz w:val="28"/>
           <w:szCs w:val="28"/>
         </w:rPr>
-      </w:pPr>
-      <w:r>
-        <w:rPr>
-          <w:rFonts w:ascii="Tahoma" w:hAnsi="Tahoma" w:cs="Tahoma"/>
-          <w:sz w:val="20"/>
-          <w:szCs w:val="20"/>
-        </w:rPr>
-        <w:t>Client</w:t>
-      </w:r>
-      <w:r>
-        <w:rPr>
-          <w:rFonts w:ascii="Tahoma" w:hAnsi="Tahoma" w:cs="Tahoma"/>
-          <w:sz w:val="20"/>
-          <w:szCs w:val="20"/>
-        </w:rPr>
-        <w:t xml:space="preserve"> </w:t>
-      </w:r>
-      <w:r>
-        <w:rPr>
-          <w:rFonts w:ascii="Tahoma" w:hAnsi="Tahoma" w:cs="Tahoma"/>
-          <w:sz w:val="20"/>
-          <w:szCs w:val="20"/>
-        </w:rPr>
-        <w:t>Scripting</w:t>
-      </w:r>
-      <w:r>
-        <w:rPr>
-          <w:sz w:val="28"/>
-          <w:szCs w:val="28"/>
-        </w:rPr>
         <w:tab/>
       </w:r>
       <w:r>
         <w:rPr>
-          <w:sz w:val="28"/>
-          <w:szCs w:val="28"/>
-        </w:rPr>
-        <w:tab/>
-      </w:r>
-      <w:r>
-        <w:rPr>
-          <w:rFonts w:ascii="Garamond" w:hAnsi="Garamond"/>
-          <w:bCs/>
-        </w:rPr>
-        <w:t>JavaScript,</w:t>
-      </w:r>
-      <w:r>
-        <w:rPr>
-          <w:rFonts w:ascii="Garamond" w:hAnsi="Garamond"/>
-          <w:bCs/>
-        </w:rPr>
-        <w:t xml:space="preserve"> </w:t>
-      </w:r>
-      <w:r>
-        <w:rPr>
-          <w:rFonts w:ascii="Garamond" w:hAnsi="Garamond"/>
-          <w:bCs/>
-        </w:rPr>
-        <w:t>VBScript</w:t>
-      </w:r>
-    </w:p>
-    <w:p>
-      <w:pPr>
-        <w:rPr>
-          <w:rFonts w:ascii="Garamond" w:hAnsi="Garamond"/>
-          <w:bCs/>
-        </w:rPr>
-      </w:pPr>
-      <w:r>
-        <w:rPr>
-          <w:rFonts w:ascii="Tahoma" w:hAnsi="Tahoma" w:cs="Tahoma"/>
-          <w:sz w:val="20"/>
-          <w:szCs w:val="20"/>
-        </w:rPr>
-        <w:t>Design</w:t>
-      </w:r>
-      <w:r>
-        <w:rPr>
-          <w:rFonts w:ascii="Tahoma" w:hAnsi="Tahoma" w:cs="Tahoma"/>
-          <w:sz w:val="20"/>
-          <w:szCs w:val="20"/>
-        </w:rPr>
-        <w:t xml:space="preserve"> </w:t>
-      </w:r>
-      <w:r>
-        <w:rPr>
-          <w:rFonts w:ascii="Tahoma" w:hAnsi="Tahoma" w:cs="Tahoma"/>
-          <w:sz w:val="20"/>
-          <w:szCs w:val="20"/>
-        </w:rPr>
-        <w:t>Pattern</w:t>
-      </w:r>
-      <w:r>
-        <w:rPr>
-          <w:rFonts w:ascii="Tahoma" w:hAnsi="Tahoma" w:cs="Tahoma"/>
-          <w:sz w:val="20"/>
-          <w:szCs w:val="20"/>
-        </w:rPr>
-        <w:tab/>
-      </w:r>
-      <w:r>
-        <w:rPr>
-          <w:rFonts w:ascii="Tahoma" w:hAnsi="Tahoma" w:cs="Tahoma"/>
-          <w:sz w:val="20"/>
-          <w:szCs w:val="20"/>
-        </w:rPr>
-        <w:tab/>
-      </w:r>
-      <w:r>
-        <w:rPr>
-          <w:rFonts w:ascii="Garamond" w:hAnsi="Garamond"/>
-          <w:bCs/>
-        </w:rPr>
-        <w:t>MVC Architecture.</w:t>
-      </w:r>
-      <w:r>
-        <w:rPr>
-          <w:rFonts w:ascii="Garamond" w:hAnsi="Garamond"/>
-          <w:bCs/>
-        </w:rPr>
-        <w:br/>
-      </w:r>
-      <w:r>
-        <w:rPr>
-          <w:rFonts w:ascii="Tahoma" w:hAnsi="Tahoma" w:cs="Tahoma"/>
-          <w:sz w:val="20"/>
-          <w:szCs w:val="20"/>
-        </w:rPr>
-        <w:t>IDEs</w:t>
-      </w:r>
-      <w:r>
-        <w:rPr>
-          <w:rFonts w:ascii="Tahoma" w:hAnsi="Tahoma" w:cs="Tahoma"/>
-          <w:sz w:val="20"/>
-          <w:szCs w:val="20"/>
-        </w:rPr>
-        <w:tab/>
-      </w:r>
-      <w:r>
-        <w:rPr>
-          <w:rFonts w:ascii="Tahoma" w:hAnsi="Tahoma" w:cs="Tahoma"/>
-          <w:sz w:val="20"/>
-          <w:szCs w:val="20"/>
-        </w:rPr>
-        <w:tab/>
-      </w:r>
-      <w:r>
-        <w:rPr>
-          <w:rFonts w:ascii="Tahoma" w:hAnsi="Tahoma" w:cs="Tahoma"/>
-          <w:sz w:val="20"/>
-          <w:szCs w:val="20"/>
-        </w:rPr>
-        <w:tab/>
-      </w:r>
-      <w:r>
-        <w:rPr>
-          <w:rFonts w:ascii="Garamond" w:hAnsi="Garamond"/>
-          <w:bCs/>
-        </w:rPr>
-        <w:t xml:space="preserve">Eclipse </w:t>
-      </w:r>
-      <w:r>
-        <w:rPr>
-          <w:rFonts w:ascii="Garamond" w:hAnsi="Garamond"/>
-          <w:bCs/>
-        </w:rPr>
-        <w:t>Photon</w:t>
-      </w:r>
-      <w:r>
-        <w:rPr>
-          <w:rFonts w:ascii="Garamond" w:hAnsi="Garamond"/>
-          <w:bCs/>
-        </w:rPr>
-        <w:t>,</w:t>
-      </w:r>
-      <w:r>
-        <w:rPr>
-          <w:rFonts w:ascii="Garamond" w:hAnsi="Garamond"/>
-          <w:bCs/>
-        </w:rPr>
-        <w:t xml:space="preserve"> VBA Editor</w:t>
-      </w:r>
-    </w:p>
-    <w:p>
-      <w:pPr>
-        <w:rPr>
-          <w:rFonts w:ascii="Garamond" w:hAnsi="Garamond"/>
-          <w:bCs/>
-        </w:rPr>
-      </w:pPr>
-      <w:r>
-        <w:rPr>
-          <w:rFonts w:ascii="Tahoma" w:hAnsi="Tahoma" w:cs="Tahoma"/>
-          <w:sz w:val="20"/>
-          <w:szCs w:val="20"/>
-        </w:rPr>
-        <w:t>Web Server</w:t>
-      </w:r>
-      <w:r>
-        <w:rPr>
-          <w:sz w:val="28"/>
-          <w:szCs w:val="28"/>
-        </w:rPr>
-        <w:tab/>
-      </w:r>
-      <w:r>
-        <w:rPr>
-          <w:sz w:val="28"/>
-          <w:szCs w:val="28"/>
-        </w:rPr>
-        <w:tab/>
-      </w:r>
-      <w:r>
-        <w:rPr>
-          <w:rFonts w:ascii="Garamond" w:hAnsi="Garamond"/>
-          <w:bCs/>
-        </w:rPr>
-        <w:t>Apache Tomcat 8.5</w:t>
-      </w:r>
-    </w:p>
-    <w:p>
-      <w:pPr>
-        <w:rPr>
-          <w:sz w:val="28"/>
-          <w:szCs w:val="28"/>
-        </w:rPr>
-      </w:pPr>
-      <w:r>
-        <w:rPr>
-          <w:rFonts w:ascii="Tahoma" w:hAnsi="Tahoma" w:cs="Tahoma"/>
-          <w:sz w:val="20"/>
-          <w:szCs w:val="20"/>
-        </w:rPr>
-        <w:lastRenderedPageBreak/>
-        <w:t>Current Project</w:t>
-      </w:r>
-      <w:r>
-        <w:rPr>
-          <w:sz w:val="28"/>
-          <w:szCs w:val="28"/>
-        </w:rPr>
-        <w:tab/>
-      </w:r>
-      <w:r>
-        <w:rPr>
-          <w:sz w:val="28"/>
-          <w:szCs w:val="28"/>
-        </w:rPr>
-        <w:tab/>
-      </w:r>
-      <w:r>
-        <w:rPr>
-          <w:rFonts w:ascii="Garamond" w:hAnsi="Garamond"/>
-          <w:bCs/>
-        </w:rPr>
-        <w:t>Spring, Restful web services,</w:t>
-      </w:r>
-      <w:r>
-        <w:rPr>
-          <w:rFonts w:ascii="Garamond" w:hAnsi="Garamond"/>
-          <w:bCs/>
-        </w:rPr>
-        <w:t xml:space="preserve"> Visual Basics for Application</w:t>
-      </w:r>
-    </w:p>
-    <w:p>
-      <w:pPr>
-        <w:rPr>
-          <w:rFonts w:ascii="Garamond" w:hAnsi="Garamond"/>
-          <w:bCs/>
-        </w:rPr>
-      </w:pPr>
-      <w:r>
-        <w:rPr>
-          <w:rFonts w:ascii="Tahoma" w:hAnsi="Tahoma" w:cs="Tahoma"/>
-          <w:sz w:val="20"/>
-          <w:szCs w:val="20"/>
-        </w:rPr>
-        <w:t>Basic</w:t>
-      </w:r>
-      <w:r>
-        <w:rPr>
-          <w:rFonts w:ascii="Tahoma" w:hAnsi="Tahoma" w:cs="Tahoma"/>
-          <w:sz w:val="20"/>
-          <w:szCs w:val="20"/>
-        </w:rPr>
-        <w:tab/>
-      </w:r>
-      <w:r>
-        <w:rPr>
-          <w:rFonts w:ascii="Tahoma" w:hAnsi="Tahoma" w:cs="Tahoma"/>
-          <w:sz w:val="20"/>
-          <w:szCs w:val="20"/>
-        </w:rPr>
-        <w:tab/>
-      </w:r>
-      <w:r>
-        <w:rPr>
-          <w:rFonts w:ascii="Tahoma" w:hAnsi="Tahoma" w:cs="Tahoma"/>
-          <w:sz w:val="20"/>
-          <w:szCs w:val="20"/>
-        </w:rPr>
-        <w:tab/>
-      </w:r>
-      <w:r>
-        <w:rPr>
-          <w:rFonts w:ascii="Garamond" w:hAnsi="Garamond"/>
-          <w:bCs/>
-        </w:rPr>
-        <w:t>Regular Expressions</w:t>
-      </w:r>
-    </w:p>
-    <w:p>
-      <w:pPr>
-        <w:rPr>
-          <w:rFonts w:ascii="Garamond" w:hAnsi="Garamond"/>
-          <w:bCs/>
-        </w:rPr>
-      </w:pPr>
-      <w:r>
-        <w:rPr>
-          <w:rFonts w:ascii="Tahoma" w:hAnsi="Tahoma" w:cs="Tahoma"/>
-          <w:sz w:val="20"/>
-          <w:szCs w:val="20"/>
-        </w:rPr>
-        <w:t>Code Repositories</w:t>
-      </w:r>
-      <w:r>
-        <w:rPr>
-          <w:sz w:val="28"/>
-          <w:szCs w:val="28"/>
-        </w:rPr>
-        <w:tab/>
-      </w:r>
-      <w:r>
-        <w:rPr>
-          <w:rFonts w:ascii="Garamond" w:hAnsi="Garamond"/>
-          <w:bCs/>
+          <w:rFonts w:ascii="Tahoma" w:hAnsi="Tahoma" w:cs="Tahoma"/>
+          <w:sz w:val="20"/>
+          <w:szCs w:val="20"/>
         </w:rPr>
         <w:t>GitHu</w:t>
       </w:r>
       <w:r>
         <w:rPr>
-          <w:rFonts w:ascii="Garamond" w:hAnsi="Garamond"/>
-          <w:bCs/>
+          <w:rFonts w:ascii="Tahoma" w:hAnsi="Tahoma" w:cs="Tahoma"/>
+          <w:sz w:val="20"/>
+          <w:szCs w:val="20"/>
         </w:rPr>
         <w:t>b</w:t>
       </w:r>
-    </w:p>
-    <w:p>
-      <w:pPr>
-        <w:rPr>
-          <w:rFonts w:ascii="Garamond" w:hAnsi="Garamond"/>
-          <w:bCs/>
-        </w:rPr>
-      </w:pPr>
-    </w:p>
-    <w:p>
-      <w:pPr>
-        <w:rPr>
-          <w:rFonts w:ascii="Garamond" w:hAnsi="Garamond"/>
-          <w:bCs/>
-        </w:rPr>
-      </w:pPr>
     </w:p>
     <w:p>
       <w:pPr>
@@ -5617,15 +5696,6 @@
   </w:num>
   <w:num w:numId="22">
     <w:abstractNumId w:val="15"/>
-    <w:lvlOverride w:ilvl="0"/>
-    <w:lvlOverride w:ilvl="1"/>
-    <w:lvlOverride w:ilvl="2"/>
-    <w:lvlOverride w:ilvl="3"/>
-    <w:lvlOverride w:ilvl="4"/>
-    <w:lvlOverride w:ilvl="5"/>
-    <w:lvlOverride w:ilvl="6"/>
-    <w:lvlOverride w:ilvl="7"/>
-    <w:lvlOverride w:ilvl="8"/>
   </w:num>
   <w:num w:numId="23">
     <w:abstractNumId w:val="1"/>
@@ -6649,7 +6719,7 @@
 </file>
 
 <file path=customXml/itemProps1.xml><?xml version="1.0" encoding="utf-8"?>
-<ds:datastoreItem xmlns:ds="http://schemas.openxmlformats.org/officeDocument/2006/customXml" ds:itemID="{13367404-B46E-48EA-9E7C-BC429E02FE4D}">
+<ds:datastoreItem xmlns:ds="http://schemas.openxmlformats.org/officeDocument/2006/customXml" ds:itemID="{B90A429A-29CC-4138-B9DA-D9D94090F2B1}">
   <ds:schemaRefs>
     <ds:schemaRef ds:uri="http://schemas.openxmlformats.org/officeDocument/2006/bibliography"/>
   </ds:schemaRefs>

</xml_diff>

<commit_message>
Resume updated with new project description
</commit_message>
<xml_diff>
--- a/Mayank_Resume.docx
+++ b/Mayank_Resume.docx
@@ -14,6 +14,8 @@
         </w:pBdr>
         <w:spacing w:line="276" w:lineRule="auto"/>
       </w:pPr>
+      <w:bookmarkStart w:id="0" w:name="_GoBack"/>
+      <w:bookmarkEnd w:id="0"/>
     </w:p>
     <w:p>
       <w:pPr>
@@ -46,8 +48,8 @@
           <w:szCs w:val="20"/>
         </w:rPr>
       </w:pPr>
-      <w:bookmarkStart w:id="0" w:name="_gjdgxs" w:colFirst="0" w:colLast="0"/>
-      <w:bookmarkEnd w:id="0"/>
+      <w:bookmarkStart w:id="1" w:name="_gjdgxs" w:colFirst="0" w:colLast="0"/>
+      <w:bookmarkEnd w:id="1"/>
       <w:r>
         <w:rPr>
           <w:rFonts w:ascii="Tahoma" w:eastAsia="Tahoma" w:hAnsi="Tahoma" w:cs="Tahoma"/>
@@ -249,7 +251,25 @@
           <w:sz w:val="20"/>
           <w:szCs w:val="20"/>
         </w:rPr>
-        <w:t>A competent professional with over 2 years of experience in Web Designing &amp; Mechanical Designing.</w:t>
+        <w:t>A competent professional with over 2 year</w:t>
+      </w:r>
+      <w:r>
+        <w:rPr>
+          <w:rFonts w:ascii="Tahoma" w:eastAsia="Tahoma" w:hAnsi="Tahoma" w:cs="Tahoma"/>
+          <w:color w:val="000000"/>
+          <w:sz w:val="20"/>
+          <w:szCs w:val="20"/>
+        </w:rPr>
+        <w:t>s of experience in Web Designing</w:t>
+      </w:r>
+      <w:r>
+        <w:rPr>
+          <w:rFonts w:ascii="Tahoma" w:eastAsia="Tahoma" w:hAnsi="Tahoma" w:cs="Tahoma"/>
+          <w:color w:val="000000"/>
+          <w:sz w:val="20"/>
+          <w:szCs w:val="20"/>
+        </w:rPr>
+        <w:t>.</w:t>
       </w:r>
     </w:p>
     <w:p>
@@ -373,16 +393,7 @@
           <w:sz w:val="20"/>
           <w:szCs w:val="20"/>
         </w:rPr>
-        <w:t>Good analytical and debugging abilities that helps in providing quick and ro</w:t>
-      </w:r>
-      <w:r>
-        <w:rPr>
-          <w:rFonts w:ascii="Tahoma" w:eastAsia="Tahoma" w:hAnsi="Tahoma" w:cs="Tahoma"/>
-          <w:color w:val="000000"/>
-          <w:sz w:val="20"/>
-          <w:szCs w:val="20"/>
-        </w:rPr>
-        <w:t>bust solution.</w:t>
+        <w:t>Good analytical and debugging abilities that helps in providing quick and robust solution.</w:t>
       </w:r>
     </w:p>
     <w:p>
@@ -414,18 +425,7 @@
           <w:sz w:val="20"/>
           <w:szCs w:val="20"/>
         </w:rPr>
-        <w:t>Efficient organizer, motivator, team player and a de</w:t>
-      </w:r>
-      <w:bookmarkStart w:id="1" w:name="_GoBack"/>
-      <w:bookmarkEnd w:id="1"/>
-      <w:r>
-        <w:rPr>
-          <w:rFonts w:ascii="Tahoma" w:eastAsia="Tahoma" w:hAnsi="Tahoma" w:cs="Tahoma"/>
-          <w:color w:val="000000"/>
-          <w:sz w:val="20"/>
-          <w:szCs w:val="20"/>
-        </w:rPr>
-        <w:t>cisive leader with the ability to motivate teams to excel and win</w:t>
+        <w:t>Efficient organizer, motivator, team player and a decisive leader with the ability to motivate teams to excel and win</w:t>
       </w:r>
     </w:p>
     <w:p>
@@ -526,7 +526,34 @@
           <w:sz w:val="20"/>
           <w:szCs w:val="20"/>
         </w:rPr>
-        <w:t>Juice, the web application used to perform all the operations like adding a policy holder, enquire on a policy holder, generating annual statements, sending alerts to clients for monthly premiums, calculating the pending amount, surrendering a policy etc.</w:t>
+        <w:t xml:space="preserve">Juice is a Life Contract Administration System which can generate a Quote, create a Proposal, issue a Policy, and maintain a Policy in addition to handling claims and system </w:t>
+      </w:r>
+      <w:r>
+        <w:rPr>
+          <w:rFonts w:ascii="Tahoma" w:eastAsia="Tahoma" w:hAnsi="Tahoma" w:cs="Tahoma"/>
+          <w:color w:val="000000"/>
+          <w:sz w:val="20"/>
+          <w:szCs w:val="20"/>
+        </w:rPr>
+        <w:t>user administration. For ex.</w:t>
+      </w:r>
+      <w:r>
+        <w:rPr>
+          <w:rFonts w:ascii="Tahoma" w:eastAsia="Tahoma" w:hAnsi="Tahoma" w:cs="Tahoma"/>
+          <w:color w:val="000000"/>
+          <w:sz w:val="20"/>
+          <w:szCs w:val="20"/>
+        </w:rPr>
+        <w:t xml:space="preserve"> cater the new business needs like creating proposal and issuing the policy to policy holder, client/policy/proposal and enquire on policy details, fund details, fund movements/holdings and premium details, Manage Policies, Claims etc. It stores Insurance products data in static database and stores Policy data in dynamic database. IBM DB2 is the database used by Juice application.</w:t>
+      </w:r>
+      <w:r>
+        <w:rPr>
+          <w:rFonts w:ascii="Tahoma" w:eastAsia="Tahoma" w:hAnsi="Tahoma" w:cs="Tahoma"/>
+          <w:color w:val="000000"/>
+          <w:sz w:val="20"/>
+          <w:szCs w:val="20"/>
+        </w:rPr>
+        <w:t xml:space="preserve"> </w:t>
       </w:r>
     </w:p>
     <w:p>
@@ -700,16 +727,7 @@
           <w:sz w:val="20"/>
           <w:szCs w:val="20"/>
         </w:rPr>
-        <w:t>Rewarded with 20K by the cli</w:t>
-      </w:r>
-      <w:r>
-        <w:rPr>
-          <w:rFonts w:ascii="Tahoma" w:eastAsia="Tahoma" w:hAnsi="Tahoma" w:cs="Tahoma"/>
-          <w:color w:val="000000"/>
-          <w:sz w:val="20"/>
-          <w:szCs w:val="20"/>
-        </w:rPr>
-        <w:t>ent on Automation work.</w:t>
+        <w:t>Rewarded with 20K by the client on Automation work.</w:t>
       </w:r>
     </w:p>
     <w:p>
@@ -1312,13 +1330,6 @@
           <w:szCs w:val="20"/>
         </w:rPr>
         <w:tab/>
-      </w:r>
-      <w:r>
-        <w:rPr>
-          <w:rFonts w:ascii="Tahoma" w:eastAsia="Tahoma" w:hAnsi="Tahoma" w:cs="Tahoma"/>
-          <w:sz w:val="20"/>
-          <w:szCs w:val="20"/>
-        </w:rPr>
         <w:t>JAVA 1.7, J2SE, J2EE</w:t>
       </w:r>
     </w:p>
@@ -1431,6 +1442,7 @@
           <w:sz w:val="20"/>
           <w:szCs w:val="20"/>
         </w:rPr>
+        <w:lastRenderedPageBreak/>
         <w:t>Design Pattern:</w:t>
       </w:r>
       <w:r>
@@ -1541,7 +1553,6 @@
           <w:sz w:val="20"/>
           <w:szCs w:val="20"/>
         </w:rPr>
-        <w:lastRenderedPageBreak/>
         <w:t>Current Project:</w:t>
       </w:r>
       <w:r>
@@ -1564,15 +1575,7 @@
           <w:sz w:val="20"/>
           <w:szCs w:val="20"/>
         </w:rPr>
-        <w:t>Sprin</w:t>
-      </w:r>
-      <w:r>
-        <w:rPr>
-          <w:rFonts w:ascii="Tahoma" w:eastAsia="Tahoma" w:hAnsi="Tahoma" w:cs="Tahoma"/>
-          <w:sz w:val="20"/>
-          <w:szCs w:val="20"/>
-        </w:rPr>
-        <w:t>g, Restful web services,</w:t>
+        <w:t>Spring, Restful web services,</w:t>
       </w:r>
       <w:r>
         <w:rPr>
@@ -1681,24 +1684,6 @@
           <w:pgMar w:top="720" w:right="720" w:bottom="720" w:left="720" w:header="720" w:footer="720" w:gutter="0"/>
           <w:cols w:space="720"/>
         </w:sectPr>
-      </w:pPr>
-    </w:p>
-    <w:p>
-      <w:pPr>
-        <w:pBdr>
-          <w:top w:val="nil"/>
-          <w:left w:val="nil"/>
-          <w:bottom w:val="nil"/>
-          <w:right w:val="nil"/>
-          <w:between w:val="nil"/>
-        </w:pBdr>
-        <w:jc w:val="both"/>
-        <w:rPr>
-          <w:rFonts w:ascii="Tahoma" w:eastAsia="Tahoma" w:hAnsi="Tahoma" w:cs="Tahoma"/>
-          <w:color w:val="000000"/>
-          <w:sz w:val="20"/>
-          <w:szCs w:val="20"/>
-        </w:rPr>
       </w:pPr>
     </w:p>
     <w:p>

</xml_diff>